<commit_message>
Updated analysis and notebook structure
</commit_message>
<xml_diff>
--- a/MicroClimat.docx
+++ b/MicroClimat.docx
@@ -68,7 +68,7 @@
         </w:numPr>
         <w:spacing w:before="200" w:after="240"/>
         <w:rPr>
-          <w:lang w:val="en-IL"/>
+          <w:lang/>
         </w:rPr>
       </w:pPr>
       <w:r>
@@ -85,7 +85,7 @@
       </w:r>
       <w:r>
         <w:rPr>
-          <w:lang w:val="en-IL"/>
+          <w:lang/>
         </w:rPr>
         <w:t>Temperature data shows that room temperature remains relatively stable and rises with occupancy, particularly in the early morning. This suggests a baseline heating system active throughout the day, common in Europe. The sharper temperature increases in the morning likely reflect either:</w:t>
       </w:r>
@@ -99,12 +99,12 @@
         </w:numPr>
         <w:spacing w:before="200" w:after="240"/>
         <w:rPr>
-          <w:lang w:val="en-IL"/>
-        </w:rPr>
-      </w:pPr>
-      <w:r>
-        <w:rPr>
-          <w:lang w:val="en-IL"/>
+          <w:lang/>
+        </w:rPr>
+      </w:pPr>
+      <w:r>
+        <w:rPr>
+          <w:lang/>
         </w:rPr>
         <w:t>Additional heating triggered by occupancy (e.g., programmable HVAC), or</w:t>
       </w:r>
@@ -118,12 +118,12 @@
         </w:numPr>
         <w:spacing w:before="200" w:after="240"/>
         <w:rPr>
-          <w:lang w:val="en-IL"/>
-        </w:rPr>
-      </w:pPr>
-      <w:r>
-        <w:rPr>
-          <w:lang w:val="en-IL"/>
+          <w:lang/>
+        </w:rPr>
+      </w:pPr>
+      <w:r>
+        <w:rPr>
+          <w:lang/>
         </w:rPr>
         <w:t>Body heat accumulation from people.</w:t>
       </w:r>
@@ -133,12 +133,12 @@
         <w:spacing w:before="200" w:after="240"/>
         <w:ind w:left="360" w:firstLine="283"/>
         <w:rPr>
-          <w:lang w:val="en-IL"/>
-        </w:rPr>
-      </w:pPr>
-      <w:r>
-        <w:rPr>
-          <w:lang w:val="en-IL"/>
+          <w:lang/>
+        </w:rPr>
+      </w:pPr>
+      <w:r>
+        <w:rPr>
+          <w:lang/>
         </w:rPr>
         <w:t>Thus, heating is likely always on, but its effect becomes more noticeable as the room fills.</w:t>
       </w:r>
@@ -417,14 +417,10 @@
         <w:ind w:left="720"/>
       </w:pPr>
     </w:p>
-    <w:p/>
     <w:p>
-      <w:r>
-        <w:lastRenderedPageBreak/>
-        <w:pict w14:anchorId="755C3974">
-          <v:rect id="_x0000_i1025" style="width:0;height:1.5pt" o:hralign="center" o:hrstd="t" o:hr="t" fillcolor="#a0a0a0" stroked="f"/>
-        </w:pict>
-      </w:r>
+      <w:pPr>
+        <w:spacing w:after="240"/>
+      </w:pPr>
     </w:p>
     <w:p>
       <w:pPr>
@@ -434,1132 +430,19 @@
         <w:spacing w:after="80"/>
         <w:rPr>
           <w:b/>
-          <w:sz w:val="22"/>
-          <w:szCs w:val="22"/>
-        </w:rPr>
-      </w:pPr>
-      <w:bookmarkStart w:id="1" w:name="_e02en8lp3ymn" w:colFirst="0" w:colLast="0"/>
+          <w:sz w:val="34"/>
+          <w:szCs w:val="34"/>
+        </w:rPr>
+      </w:pPr>
+      <w:bookmarkStart w:id="1" w:name="_d8jblrscnt5m" w:colFirst="0" w:colLast="0"/>
       <w:bookmarkEnd w:id="1"/>
       <w:r>
-        <w:rPr>
-          <w:b/>
-          <w:sz w:val="22"/>
-          <w:szCs w:val="22"/>
-        </w:rPr>
-        <w:t>🔄 Big Picture: Human Presence Drives the System</w:t>
-      </w:r>
-    </w:p>
-    <w:tbl>
-      <w:tblPr>
-        <w:tblStyle w:val="a5"/>
-        <w:tblW w:w="9130" w:type="dxa"/>
-        <w:tblInd w:w="0" w:type="dxa"/>
-        <w:tblBorders>
-          <w:top w:val="nil"/>
-          <w:left w:val="nil"/>
-          <w:bottom w:val="nil"/>
-          <w:right w:val="nil"/>
-          <w:insideH w:val="nil"/>
-          <w:insideV w:val="nil"/>
-        </w:tblBorders>
-        <w:tblLayout w:type="fixed"/>
-        <w:tblLook w:val="0600" w:firstRow="0" w:lastRow="0" w:firstColumn="0" w:lastColumn="0" w:noHBand="1" w:noVBand="1"/>
-      </w:tblPr>
-      <w:tblGrid>
-        <w:gridCol w:w="1775"/>
-        <w:gridCol w:w="7355"/>
-      </w:tblGrid>
-      <w:tr>
-        <w:trPr>
-          <w:trHeight w:val="500"/>
-        </w:trPr>
-        <w:tc>
-          <w:tcPr>
-            <w:tcW w:w="1775" w:type="dxa"/>
-            <w:tcBorders>
-              <w:top w:val="nil"/>
-              <w:left w:val="nil"/>
-              <w:bottom w:val="nil"/>
-              <w:right w:val="nil"/>
-            </w:tcBorders>
-            <w:tcMar>
-              <w:top w:w="100" w:type="dxa"/>
-              <w:left w:w="100" w:type="dxa"/>
-              <w:bottom w:w="100" w:type="dxa"/>
-              <w:right w:w="100" w:type="dxa"/>
-            </w:tcMar>
-          </w:tcPr>
-          <w:p>
-            <w:pPr>
-              <w:jc w:val="center"/>
-            </w:pPr>
-            <w:r>
-              <w:rPr>
-                <w:b/>
-              </w:rPr>
-              <w:t>Variable</w:t>
-            </w:r>
-          </w:p>
-        </w:tc>
-        <w:tc>
-          <w:tcPr>
-            <w:tcW w:w="7355" w:type="dxa"/>
-            <w:tcBorders>
-              <w:top w:val="nil"/>
-              <w:left w:val="nil"/>
-              <w:bottom w:val="nil"/>
-              <w:right w:val="nil"/>
-            </w:tcBorders>
-            <w:tcMar>
-              <w:top w:w="100" w:type="dxa"/>
-              <w:left w:w="100" w:type="dxa"/>
-              <w:bottom w:w="100" w:type="dxa"/>
-              <w:right w:w="100" w:type="dxa"/>
-            </w:tcMar>
-          </w:tcPr>
-          <w:p>
-            <w:pPr>
-              <w:jc w:val="center"/>
-            </w:pPr>
-            <w:r>
-              <w:rPr>
-                <w:b/>
-              </w:rPr>
-              <w:t>Human-Related Effect</w:t>
-            </w:r>
-          </w:p>
-        </w:tc>
-      </w:tr>
-      <w:tr>
-        <w:trPr>
-          <w:trHeight w:val="500"/>
-        </w:trPr>
-        <w:tc>
-          <w:tcPr>
-            <w:tcW w:w="1775" w:type="dxa"/>
-            <w:tcBorders>
-              <w:top w:val="nil"/>
-              <w:left w:val="nil"/>
-              <w:bottom w:val="nil"/>
-              <w:right w:val="nil"/>
-            </w:tcBorders>
-            <w:tcMar>
-              <w:top w:w="100" w:type="dxa"/>
-              <w:left w:w="100" w:type="dxa"/>
-              <w:bottom w:w="100" w:type="dxa"/>
-              <w:right w:w="100" w:type="dxa"/>
-            </w:tcMar>
-          </w:tcPr>
-          <w:p>
-            <w:r>
-              <w:rPr>
-                <w:b/>
-              </w:rPr>
-              <w:t>Occupancy</w:t>
-            </w:r>
-          </w:p>
-        </w:tc>
-        <w:tc>
-          <w:tcPr>
-            <w:tcW w:w="7355" w:type="dxa"/>
-            <w:tcBorders>
-              <w:top w:val="nil"/>
-              <w:left w:val="nil"/>
-              <w:bottom w:val="nil"/>
-              <w:right w:val="nil"/>
-            </w:tcBorders>
-            <w:tcMar>
-              <w:top w:w="100" w:type="dxa"/>
-              <w:left w:w="100" w:type="dxa"/>
-              <w:bottom w:w="100" w:type="dxa"/>
-              <w:right w:w="100" w:type="dxa"/>
-            </w:tcMar>
-          </w:tcPr>
-          <w:p>
-            <w:r>
-              <w:t xml:space="preserve">Triggers or </w:t>
-            </w:r>
-            <w:proofErr w:type="gramStart"/>
-            <w:r>
-              <w:t>correlates</w:t>
-            </w:r>
-            <w:proofErr w:type="gramEnd"/>
-            <w:r>
-              <w:t xml:space="preserve"> with everything below</w:t>
-            </w:r>
-          </w:p>
-        </w:tc>
-      </w:tr>
-      <w:tr>
-        <w:trPr>
-          <w:trHeight w:val="500"/>
-        </w:trPr>
-        <w:tc>
-          <w:tcPr>
-            <w:tcW w:w="1775" w:type="dxa"/>
-            <w:tcBorders>
-              <w:top w:val="nil"/>
-              <w:left w:val="nil"/>
-              <w:bottom w:val="nil"/>
-              <w:right w:val="nil"/>
-            </w:tcBorders>
-            <w:tcMar>
-              <w:top w:w="100" w:type="dxa"/>
-              <w:left w:w="100" w:type="dxa"/>
-              <w:bottom w:w="100" w:type="dxa"/>
-              <w:right w:w="100" w:type="dxa"/>
-            </w:tcMar>
-          </w:tcPr>
-          <w:p>
-            <w:r>
-              <w:rPr>
-                <w:b/>
-              </w:rPr>
-              <w:t>Light</w:t>
-            </w:r>
-          </w:p>
-        </w:tc>
-        <w:tc>
-          <w:tcPr>
-            <w:tcW w:w="7355" w:type="dxa"/>
-            <w:tcBorders>
-              <w:top w:val="nil"/>
-              <w:left w:val="nil"/>
-              <w:bottom w:val="nil"/>
-              <w:right w:val="nil"/>
-            </w:tcBorders>
-            <w:tcMar>
-              <w:top w:w="100" w:type="dxa"/>
-              <w:left w:w="100" w:type="dxa"/>
-              <w:bottom w:w="100" w:type="dxa"/>
-              <w:right w:w="100" w:type="dxa"/>
-            </w:tcMar>
-          </w:tcPr>
-          <w:p>
-            <w:r>
-              <w:t>Often increases with occupancy (people turn on lights)</w:t>
-            </w:r>
-          </w:p>
-        </w:tc>
-      </w:tr>
-      <w:tr>
-        <w:trPr>
-          <w:trHeight w:val="500"/>
-        </w:trPr>
-        <w:tc>
-          <w:tcPr>
-            <w:tcW w:w="1775" w:type="dxa"/>
-            <w:tcBorders>
-              <w:top w:val="nil"/>
-              <w:left w:val="nil"/>
-              <w:bottom w:val="nil"/>
-              <w:right w:val="nil"/>
-            </w:tcBorders>
-            <w:tcMar>
-              <w:top w:w="100" w:type="dxa"/>
-              <w:left w:w="100" w:type="dxa"/>
-              <w:bottom w:w="100" w:type="dxa"/>
-              <w:right w:w="100" w:type="dxa"/>
-            </w:tcMar>
-          </w:tcPr>
-          <w:p>
-            <w:r>
-              <w:rPr>
-                <w:b/>
-              </w:rPr>
-              <w:t>CO₂</w:t>
-            </w:r>
-          </w:p>
-        </w:tc>
-        <w:tc>
-          <w:tcPr>
-            <w:tcW w:w="7355" w:type="dxa"/>
-            <w:tcBorders>
-              <w:top w:val="nil"/>
-              <w:left w:val="nil"/>
-              <w:bottom w:val="nil"/>
-              <w:right w:val="nil"/>
-            </w:tcBorders>
-            <w:tcMar>
-              <w:top w:w="100" w:type="dxa"/>
-              <w:left w:w="100" w:type="dxa"/>
-              <w:bottom w:w="100" w:type="dxa"/>
-              <w:right w:w="100" w:type="dxa"/>
-            </w:tcMar>
-          </w:tcPr>
-          <w:p>
-            <w:r>
-              <w:rPr>
-                <w:rFonts w:ascii="Arial Unicode MS" w:eastAsia="Arial Unicode MS" w:hAnsi="Arial Unicode MS" w:cs="Arial Unicode MS"/>
-              </w:rPr>
-              <w:t>People exhale CO₂ → levels rise with more people</w:t>
-            </w:r>
-          </w:p>
-        </w:tc>
-      </w:tr>
-      <w:tr>
-        <w:trPr>
-          <w:trHeight w:val="500"/>
-        </w:trPr>
-        <w:tc>
-          <w:tcPr>
-            <w:tcW w:w="1775" w:type="dxa"/>
-            <w:tcBorders>
-              <w:top w:val="nil"/>
-              <w:left w:val="nil"/>
-              <w:bottom w:val="nil"/>
-              <w:right w:val="nil"/>
-            </w:tcBorders>
-            <w:tcMar>
-              <w:top w:w="100" w:type="dxa"/>
-              <w:left w:w="100" w:type="dxa"/>
-              <w:bottom w:w="100" w:type="dxa"/>
-              <w:right w:w="100" w:type="dxa"/>
-            </w:tcMar>
-          </w:tcPr>
-          <w:p>
-            <w:r>
-              <w:rPr>
-                <w:b/>
-              </w:rPr>
-              <w:t>Humidity</w:t>
-            </w:r>
-          </w:p>
-        </w:tc>
-        <w:tc>
-          <w:tcPr>
-            <w:tcW w:w="7355" w:type="dxa"/>
-            <w:tcBorders>
-              <w:top w:val="nil"/>
-              <w:left w:val="nil"/>
-              <w:bottom w:val="nil"/>
-              <w:right w:val="nil"/>
-            </w:tcBorders>
-            <w:tcMar>
-              <w:top w:w="100" w:type="dxa"/>
-              <w:left w:w="100" w:type="dxa"/>
-              <w:bottom w:w="100" w:type="dxa"/>
-              <w:right w:w="100" w:type="dxa"/>
-            </w:tcMar>
-          </w:tcPr>
-          <w:p>
-            <w:r>
-              <w:rPr>
-                <w:rFonts w:ascii="Arial Unicode MS" w:eastAsia="Arial Unicode MS" w:hAnsi="Arial Unicode MS" w:cs="Arial Unicode MS"/>
-              </w:rPr>
-              <w:t>People exhale moisture + body heat → increases relative humidity</w:t>
-            </w:r>
-          </w:p>
-        </w:tc>
-      </w:tr>
-      <w:tr>
-        <w:trPr>
-          <w:trHeight w:val="500"/>
-        </w:trPr>
-        <w:tc>
-          <w:tcPr>
-            <w:tcW w:w="1775" w:type="dxa"/>
-            <w:tcBorders>
-              <w:top w:val="nil"/>
-              <w:left w:val="nil"/>
-              <w:bottom w:val="nil"/>
-              <w:right w:val="nil"/>
-            </w:tcBorders>
-            <w:tcMar>
-              <w:top w:w="100" w:type="dxa"/>
-              <w:left w:w="100" w:type="dxa"/>
-              <w:bottom w:w="100" w:type="dxa"/>
-              <w:right w:w="100" w:type="dxa"/>
-            </w:tcMar>
-          </w:tcPr>
-          <w:p>
-            <w:r>
-              <w:rPr>
-                <w:b/>
-              </w:rPr>
-              <w:t>Humidity</w:t>
-            </w:r>
-            <w:r>
-              <w:rPr>
-                <w:b/>
-              </w:rPr>
-              <w:t xml:space="preserve"> </w:t>
-            </w:r>
-            <w:r>
-              <w:rPr>
-                <w:b/>
-              </w:rPr>
-              <w:t>Ratio</w:t>
-            </w:r>
-          </w:p>
-        </w:tc>
-        <w:tc>
-          <w:tcPr>
-            <w:tcW w:w="7355" w:type="dxa"/>
-            <w:tcBorders>
-              <w:top w:val="nil"/>
-              <w:left w:val="nil"/>
-              <w:bottom w:val="nil"/>
-              <w:right w:val="nil"/>
-            </w:tcBorders>
-            <w:tcMar>
-              <w:top w:w="100" w:type="dxa"/>
-              <w:left w:w="100" w:type="dxa"/>
-              <w:bottom w:w="100" w:type="dxa"/>
-              <w:right w:w="100" w:type="dxa"/>
-            </w:tcMar>
-          </w:tcPr>
-          <w:p>
-            <w:r>
-              <w:rPr>
-                <w:rFonts w:ascii="Arial Unicode MS" w:eastAsia="Arial Unicode MS" w:hAnsi="Arial Unicode MS" w:cs="Arial Unicode MS"/>
-              </w:rPr>
-              <w:t>Reflects actual moisture in air → influenced by occupancy and ventilation</w:t>
-            </w:r>
-          </w:p>
-        </w:tc>
-      </w:tr>
-    </w:tbl>
-    <w:p>
-      <w:r>
-        <w:pict w14:anchorId="6E14FE77">
-          <v:rect id="_x0000_i1026" style="width:0;height:1.5pt" o:hralign="center" o:hrstd="t" o:hr="t" fillcolor="#a0a0a0" stroked="f"/>
-        </w:pict>
-      </w:r>
-    </w:p>
-    <w:p>
-      <w:pPr>
-        <w:pStyle w:val="2"/>
-        <w:keepNext w:val="0"/>
-        <w:keepLines w:val="0"/>
-        <w:spacing w:after="80"/>
-        <w:rPr>
-          <w:b/>
-          <w:sz w:val="22"/>
-          <w:szCs w:val="22"/>
-        </w:rPr>
-      </w:pPr>
-      <w:bookmarkStart w:id="2" w:name="_tl0xtmyhi1ni" w:colFirst="0" w:colLast="0"/>
-      <w:bookmarkEnd w:id="2"/>
-      <w:r>
-        <w:rPr>
-          <w:b/>
-          <w:sz w:val="22"/>
-          <w:szCs w:val="22"/>
-        </w:rPr>
-        <w:t>🔍 1. Occupancy as the Trigger</w:t>
-      </w:r>
-    </w:p>
-    <w:p>
-      <w:pPr>
-        <w:spacing w:before="240" w:after="240"/>
-      </w:pPr>
-      <w:r>
-        <w:t xml:space="preserve">When people enter </w:t>
-      </w:r>
-      <w:proofErr w:type="gramStart"/>
-      <w:r>
-        <w:t>a space</w:t>
-      </w:r>
-      <w:proofErr w:type="gramEnd"/>
-      <w:r>
-        <w:t>:</w:t>
-      </w:r>
-    </w:p>
-    <w:p>
-      <w:pPr>
-        <w:numPr>
-          <w:ilvl w:val="0"/>
-          <w:numId w:val="4"/>
-        </w:numPr>
-        <w:spacing w:before="240"/>
-      </w:pPr>
-      <w:r>
-        <w:t xml:space="preserve">They breathe out </w:t>
-      </w:r>
-      <w:r>
-        <w:rPr>
-          <w:b/>
-        </w:rPr>
-        <w:t>CO₂</w:t>
-      </w:r>
-      <w:r>
-        <w:t xml:space="preserve"> and </w:t>
-      </w:r>
-      <w:r>
-        <w:rPr>
-          <w:b/>
-        </w:rPr>
-        <w:t>water vapor</w:t>
-      </w:r>
-      <w:r>
-        <w:t>.</w:t>
-      </w:r>
-      <w:r>
-        <w:br/>
-      </w:r>
-    </w:p>
-    <w:p>
-      <w:pPr>
-        <w:numPr>
-          <w:ilvl w:val="0"/>
-          <w:numId w:val="4"/>
-        </w:numPr>
-      </w:pPr>
-      <w:r>
-        <w:t xml:space="preserve">Their body heat contributes to </w:t>
-      </w:r>
-      <w:r>
-        <w:rPr>
-          <w:b/>
-        </w:rPr>
-        <w:t>thermal gain</w:t>
-      </w:r>
-      <w:r>
-        <w:t>.</w:t>
-      </w:r>
-      <w:r>
-        <w:br/>
-      </w:r>
-    </w:p>
-    <w:p>
-      <w:pPr>
-        <w:numPr>
-          <w:ilvl w:val="0"/>
-          <w:numId w:val="4"/>
-        </w:numPr>
-      </w:pPr>
-      <w:r>
-        <w:t xml:space="preserve">They often use </w:t>
-      </w:r>
-      <w:r>
-        <w:rPr>
-          <w:b/>
-        </w:rPr>
-        <w:t>lighting</w:t>
-      </w:r>
-      <w:r>
-        <w:t xml:space="preserve"> and devices.</w:t>
-      </w:r>
-      <w:r>
-        <w:br/>
-      </w:r>
-    </w:p>
-    <w:p>
-      <w:pPr>
-        <w:numPr>
-          <w:ilvl w:val="0"/>
-          <w:numId w:val="4"/>
-        </w:numPr>
-        <w:spacing w:after="240"/>
-      </w:pPr>
-      <w:r>
-        <w:t xml:space="preserve">Their presence affects </w:t>
-      </w:r>
-      <w:r>
-        <w:rPr>
-          <w:b/>
-        </w:rPr>
-        <w:t>air quality</w:t>
-      </w:r>
-      <w:r>
-        <w:t xml:space="preserve">, </w:t>
-      </w:r>
-      <w:r>
-        <w:rPr>
-          <w:b/>
-        </w:rPr>
-        <w:t>temperature</w:t>
-      </w:r>
-      <w:r>
-        <w:t xml:space="preserve">, and </w:t>
-      </w:r>
-      <w:r>
-        <w:rPr>
-          <w:b/>
-        </w:rPr>
-        <w:t>humidity</w:t>
-      </w:r>
-      <w:r>
-        <w:t>.</w:t>
-      </w:r>
-      <w:r>
-        <w:br/>
-      </w:r>
-    </w:p>
-    <w:p>
-      <w:r>
-        <w:pict w14:anchorId="367307A7">
-          <v:rect id="_x0000_i1027" style="width:0;height:1.5pt" o:hralign="center" o:hrstd="t" o:hr="t" fillcolor="#a0a0a0" stroked="f"/>
-        </w:pict>
-      </w:r>
-    </w:p>
-    <w:p>
-      <w:pPr>
-        <w:pStyle w:val="2"/>
-        <w:keepNext w:val="0"/>
-        <w:keepLines w:val="0"/>
-        <w:spacing w:after="80"/>
-        <w:rPr>
-          <w:b/>
-          <w:sz w:val="22"/>
-          <w:szCs w:val="22"/>
-        </w:rPr>
-      </w:pPr>
-      <w:bookmarkStart w:id="3" w:name="_p6nn767qi9ma" w:colFirst="0" w:colLast="0"/>
-      <w:bookmarkEnd w:id="3"/>
-      <w:r>
-        <w:rPr>
-          <w:b/>
-          <w:sz w:val="22"/>
-          <w:szCs w:val="22"/>
-        </w:rPr>
-        <w:t>💨 2. CO₂ Levels</w:t>
-      </w:r>
-    </w:p>
-    <w:p>
-      <w:pPr>
-        <w:numPr>
-          <w:ilvl w:val="0"/>
-          <w:numId w:val="8"/>
-        </w:numPr>
-        <w:spacing w:before="240"/>
-      </w:pPr>
-      <w:r>
-        <w:rPr>
-          <w:b/>
-        </w:rPr>
-        <w:t>Primary indicator of human presence.</w:t>
-      </w:r>
-      <w:r>
-        <w:rPr>
-          <w:b/>
-        </w:rPr>
-        <w:br/>
-      </w:r>
-    </w:p>
-    <w:p>
-      <w:pPr>
-        <w:numPr>
-          <w:ilvl w:val="0"/>
-          <w:numId w:val="8"/>
-        </w:numPr>
-      </w:pPr>
-      <w:r>
-        <w:t>Rises steadily with more people and poor ventilation.</w:t>
-      </w:r>
-      <w:r>
-        <w:br/>
-      </w:r>
-    </w:p>
-    <w:p>
-      <w:pPr>
-        <w:numPr>
-          <w:ilvl w:val="0"/>
-          <w:numId w:val="8"/>
-        </w:numPr>
-        <w:spacing w:after="240"/>
-      </w:pPr>
-      <w:r>
-        <w:t xml:space="preserve">Used in HVAC systems to </w:t>
-      </w:r>
-      <w:r>
-        <w:rPr>
-          <w:b/>
-        </w:rPr>
-        <w:t>adjust fresh air intake dynamically</w:t>
-      </w:r>
-      <w:r>
-        <w:t>.</w:t>
-      </w:r>
-      <w:r>
-        <w:br/>
-      </w:r>
-    </w:p>
-    <w:p>
-      <w:pPr>
-        <w:spacing w:before="240" w:after="240"/>
-        <w:ind w:left="600" w:right="600"/>
-      </w:pPr>
-      <w:r>
-        <w:lastRenderedPageBreak/>
-        <w:t>Example: A CO₂ spike in a closed meeting room is a classic sign of multiple people with insufficient airflow.</w:t>
-      </w:r>
-    </w:p>
-    <w:p>
-      <w:r>
-        <w:pict w14:anchorId="75F96536">
-          <v:rect id="_x0000_i1028" style="width:0;height:1.5pt" o:hralign="center" o:hrstd="t" o:hr="t" fillcolor="#a0a0a0" stroked="f"/>
-        </w:pict>
-      </w:r>
-    </w:p>
-    <w:p>
-      <w:pPr>
-        <w:pStyle w:val="2"/>
-        <w:keepNext w:val="0"/>
-        <w:keepLines w:val="0"/>
-        <w:spacing w:after="80"/>
-        <w:rPr>
-          <w:b/>
-          <w:sz w:val="22"/>
-          <w:szCs w:val="22"/>
-        </w:rPr>
-      </w:pPr>
-      <w:bookmarkStart w:id="4" w:name="_fl0kd3a8uyli" w:colFirst="0" w:colLast="0"/>
-      <w:bookmarkEnd w:id="4"/>
-      <w:r>
-        <w:rPr>
-          <w:b/>
-          <w:sz w:val="22"/>
-          <w:szCs w:val="22"/>
-        </w:rPr>
-        <w:t>💡 3. Light Levels</w:t>
-      </w:r>
-    </w:p>
-    <w:p>
-      <w:pPr>
-        <w:numPr>
-          <w:ilvl w:val="0"/>
-          <w:numId w:val="3"/>
-        </w:numPr>
-        <w:spacing w:before="240"/>
-      </w:pPr>
-      <w:r>
-        <w:t xml:space="preserve">Often </w:t>
-      </w:r>
-      <w:proofErr w:type="gramStart"/>
-      <w:r>
-        <w:t>rise</w:t>
-      </w:r>
-      <w:proofErr w:type="gramEnd"/>
-      <w:r>
-        <w:t xml:space="preserve"> when people are present (lights turned on).</w:t>
-      </w:r>
-      <w:r>
-        <w:br/>
-      </w:r>
-    </w:p>
-    <w:p>
-      <w:pPr>
-        <w:numPr>
-          <w:ilvl w:val="0"/>
-          <w:numId w:val="3"/>
-        </w:numPr>
-      </w:pPr>
-      <w:r>
-        <w:t>Can also be influenced by:</w:t>
-      </w:r>
-      <w:r>
-        <w:br/>
-      </w:r>
-    </w:p>
-    <w:p>
-      <w:pPr>
-        <w:numPr>
-          <w:ilvl w:val="1"/>
-          <w:numId w:val="3"/>
-        </w:numPr>
-      </w:pPr>
-      <w:r>
-        <w:rPr>
-          <w:b/>
-        </w:rPr>
-        <w:t>Natural sunlight</w:t>
-      </w:r>
-      <w:r>
-        <w:t xml:space="preserve"> (time of day)</w:t>
-      </w:r>
-      <w:r>
-        <w:br/>
-      </w:r>
-    </w:p>
-    <w:p>
-      <w:pPr>
-        <w:numPr>
-          <w:ilvl w:val="1"/>
-          <w:numId w:val="3"/>
-        </w:numPr>
-      </w:pPr>
-      <w:r>
-        <w:rPr>
-          <w:b/>
-        </w:rPr>
-        <w:t>Light automation</w:t>
-      </w:r>
-      <w:r>
-        <w:t xml:space="preserve"> (smart sensors)</w:t>
-      </w:r>
-      <w:r>
-        <w:br/>
-      </w:r>
-    </w:p>
-    <w:p>
-      <w:pPr>
-        <w:numPr>
-          <w:ilvl w:val="0"/>
-          <w:numId w:val="3"/>
-        </w:numPr>
-        <w:spacing w:after="240"/>
-      </w:pPr>
-      <w:r>
-        <w:t xml:space="preserve">Light patterns can indicate occupancy </w:t>
-      </w:r>
-      <w:r>
-        <w:rPr>
-          <w:b/>
-        </w:rPr>
-        <w:t>schedules</w:t>
-      </w:r>
-      <w:r>
-        <w:t xml:space="preserve"> (e.g., people arrive at 8:00, leave at 17:00).</w:t>
-      </w:r>
-      <w:r>
-        <w:br/>
-      </w:r>
-    </w:p>
-    <w:p>
-      <w:r>
-        <w:pict w14:anchorId="7BACB6C2">
-          <v:rect id="_x0000_i1029" style="width:0;height:1.5pt" o:hralign="center" o:hrstd="t" o:hr="t" fillcolor="#a0a0a0" stroked="f"/>
-        </w:pict>
-      </w:r>
-    </w:p>
-    <w:p>
-      <w:pPr>
-        <w:pStyle w:val="2"/>
-        <w:keepNext w:val="0"/>
-        <w:keepLines w:val="0"/>
-        <w:spacing w:after="80"/>
-        <w:rPr>
-          <w:b/>
-          <w:sz w:val="22"/>
-          <w:szCs w:val="22"/>
-        </w:rPr>
-      </w:pPr>
-      <w:bookmarkStart w:id="5" w:name="_y8b2kmxngzlc" w:colFirst="0" w:colLast="0"/>
-      <w:bookmarkEnd w:id="5"/>
-      <w:r>
-        <w:rPr>
-          <w:b/>
-          <w:sz w:val="22"/>
-          <w:szCs w:val="22"/>
-        </w:rPr>
-        <w:t>💧 4. Humidity (Relative Humidity %)</w:t>
-      </w:r>
-    </w:p>
-    <w:p>
-      <w:pPr>
-        <w:numPr>
-          <w:ilvl w:val="0"/>
-          <w:numId w:val="9"/>
-        </w:numPr>
-        <w:spacing w:before="240"/>
-      </w:pPr>
-      <w:r>
-        <w:t>Relative humidity increases as people:</w:t>
-      </w:r>
-      <w:r>
-        <w:br/>
-      </w:r>
-    </w:p>
-    <w:p>
-      <w:pPr>
-        <w:numPr>
-          <w:ilvl w:val="1"/>
-          <w:numId w:val="9"/>
-        </w:numPr>
-      </w:pPr>
-      <w:r>
-        <w:rPr>
-          <w:b/>
-        </w:rPr>
-        <w:t>Breathe</w:t>
-      </w:r>
-      <w:r>
-        <w:t xml:space="preserve"> (exhale water vapor)</w:t>
-      </w:r>
-      <w:r>
-        <w:br/>
-      </w:r>
-    </w:p>
-    <w:p>
-      <w:pPr>
-        <w:numPr>
-          <w:ilvl w:val="1"/>
-          <w:numId w:val="9"/>
-        </w:numPr>
-      </w:pPr>
-      <w:r>
-        <w:rPr>
-          <w:b/>
-        </w:rPr>
-        <w:t>Sweat</w:t>
-      </w:r>
-      <w:r>
-        <w:t xml:space="preserve"> (especially in warm rooms)</w:t>
-      </w:r>
-      <w:r>
-        <w:br/>
-      </w:r>
-    </w:p>
-    <w:p>
-      <w:pPr>
-        <w:numPr>
-          <w:ilvl w:val="0"/>
-          <w:numId w:val="9"/>
-        </w:numPr>
-      </w:pPr>
-      <w:r>
-        <w:rPr>
-          <w:rFonts w:ascii="Arial Unicode MS" w:eastAsia="Arial Unicode MS" w:hAnsi="Arial Unicode MS" w:cs="Arial Unicode MS"/>
-        </w:rPr>
-        <w:t>Warm air holds more moisture → so high occupancy + high temperature = higher RH.</w:t>
-      </w:r>
-      <w:r>
-        <w:rPr>
-          <w:rFonts w:ascii="Arial Unicode MS" w:eastAsia="Arial Unicode MS" w:hAnsi="Arial Unicode MS" w:cs="Arial Unicode MS"/>
-        </w:rPr>
-        <w:br/>
-      </w:r>
-    </w:p>
-    <w:p>
-      <w:pPr>
-        <w:numPr>
-          <w:ilvl w:val="0"/>
-          <w:numId w:val="9"/>
-        </w:numPr>
-        <w:spacing w:after="240"/>
-      </w:pPr>
-      <w:r>
-        <w:rPr>
-          <w:b/>
-        </w:rPr>
-        <w:t>Comfort range</w:t>
-      </w:r>
-      <w:r>
-        <w:t xml:space="preserve"> is typically 30–60%.</w:t>
-      </w:r>
-      <w:r>
-        <w:br/>
-      </w:r>
-    </w:p>
-    <w:p>
-      <w:pPr>
-        <w:spacing w:after="240"/>
-      </w:pPr>
-    </w:p>
-    <w:p>
-      <w:pPr>
-        <w:spacing w:after="240"/>
-      </w:pPr>
-    </w:p>
-    <w:p>
-      <w:pPr>
-        <w:spacing w:after="240"/>
-      </w:pPr>
-    </w:p>
-    <w:p>
-      <w:pPr>
-        <w:spacing w:after="240"/>
-        <w:rPr>
-          <w:rtl/>
-        </w:rPr>
-      </w:pPr>
-    </w:p>
-    <w:p>
-      <w:pPr>
-        <w:spacing w:after="240"/>
-        <w:rPr>
-          <w:rtl/>
-        </w:rPr>
-      </w:pPr>
-    </w:p>
-    <w:p>
-      <w:pPr>
-        <w:spacing w:after="240"/>
-      </w:pPr>
-    </w:p>
-    <w:p>
-      <w:r>
-        <w:lastRenderedPageBreak/>
-        <w:pict w14:anchorId="2BEC3148">
-          <v:rect id="_x0000_i1030" style="width:0;height:1.5pt" o:hralign="center" o:hrstd="t" o:hr="t" fillcolor="#a0a0a0" stroked="f"/>
-        </w:pict>
-      </w:r>
-    </w:p>
-    <w:p>
-      <w:pPr>
-        <w:pStyle w:val="2"/>
-        <w:keepNext w:val="0"/>
-        <w:keepLines w:val="0"/>
-        <w:spacing w:after="80"/>
-        <w:rPr>
-          <w:b/>
-          <w:sz w:val="22"/>
-          <w:szCs w:val="22"/>
-        </w:rPr>
-      </w:pPr>
-      <w:bookmarkStart w:id="6" w:name="_9u77sempmz7w" w:colFirst="0" w:colLast="0"/>
-      <w:bookmarkEnd w:id="6"/>
-      <w:r>
-        <w:rPr>
-          <w:b/>
-          <w:sz w:val="22"/>
-          <w:szCs w:val="22"/>
-        </w:rPr>
-        <w:t>💧 5. Humidity</w:t>
-      </w:r>
-      <w:r>
-        <w:rPr>
-          <w:b/>
-          <w:sz w:val="22"/>
-          <w:szCs w:val="22"/>
-        </w:rPr>
-        <w:t xml:space="preserve"> </w:t>
-      </w:r>
-      <w:r>
-        <w:rPr>
-          <w:b/>
-          <w:sz w:val="22"/>
-          <w:szCs w:val="22"/>
-        </w:rPr>
-        <w:t>Ratio (Absolute Humidity)</w:t>
-      </w:r>
-    </w:p>
-    <w:p>
-      <w:pPr>
-        <w:numPr>
-          <w:ilvl w:val="0"/>
-          <w:numId w:val="7"/>
-        </w:numPr>
-        <w:spacing w:before="240"/>
-      </w:pPr>
-      <w:r>
-        <w:t xml:space="preserve">Expressed in </w:t>
-      </w:r>
-      <w:r>
-        <w:rPr>
-          <w:b/>
-        </w:rPr>
-        <w:t>kg of water vapor per kg of dry air</w:t>
-      </w:r>
-      <w:r>
-        <w:t>.</w:t>
-      </w:r>
-      <w:r>
-        <w:br/>
-      </w:r>
-    </w:p>
-    <w:p>
-      <w:pPr>
-        <w:numPr>
-          <w:ilvl w:val="0"/>
-          <w:numId w:val="7"/>
-        </w:numPr>
-      </w:pPr>
-      <w:r>
-        <w:t xml:space="preserve">Unlike relative humidity, this is </w:t>
-      </w:r>
-      <w:r>
-        <w:rPr>
-          <w:b/>
-        </w:rPr>
-        <w:t>not affected by temperature</w:t>
-      </w:r>
-      <w:r>
-        <w:t>.</w:t>
-      </w:r>
-      <w:r>
-        <w:br/>
-      </w:r>
-    </w:p>
-    <w:p>
-      <w:pPr>
-        <w:numPr>
-          <w:ilvl w:val="0"/>
-          <w:numId w:val="7"/>
-        </w:numPr>
-      </w:pPr>
-      <w:r>
-        <w:t>It's useful for:</w:t>
-      </w:r>
-      <w:r>
-        <w:br/>
-      </w:r>
-    </w:p>
-    <w:p>
-      <w:pPr>
-        <w:numPr>
-          <w:ilvl w:val="1"/>
-          <w:numId w:val="7"/>
-        </w:numPr>
-      </w:pPr>
-      <w:r>
-        <w:t>HVAC design and dehumidification control</w:t>
-      </w:r>
-      <w:r>
-        <w:br/>
-      </w:r>
-    </w:p>
-    <w:p>
-      <w:pPr>
-        <w:numPr>
-          <w:ilvl w:val="1"/>
-          <w:numId w:val="7"/>
-        </w:numPr>
-        <w:spacing w:after="240"/>
-      </w:pPr>
-      <w:r>
-        <w:t xml:space="preserve">Understanding </w:t>
-      </w:r>
-      <w:r>
-        <w:rPr>
-          <w:b/>
-        </w:rPr>
-        <w:t>actual moisture load</w:t>
-      </w:r>
-      <w:r>
-        <w:t xml:space="preserve"> from occupancy</w:t>
-      </w:r>
-      <w:r>
-        <w:br/>
-      </w:r>
-    </w:p>
-    <w:p>
-      <w:pPr>
-        <w:spacing w:before="240" w:after="240"/>
-        <w:ind w:left="600" w:right="600"/>
-      </w:pPr>
-      <w:r>
-        <w:t>Higher occupancy = higher humidity ratio unless ventilation removes moisture.</w:t>
-      </w:r>
-    </w:p>
-    <w:p>
-      <w:pPr>
-        <w:spacing w:before="240" w:after="240"/>
-        <w:ind w:left="600" w:right="600"/>
-      </w:pPr>
-    </w:p>
-    <w:p>
-      <w:pPr>
-        <w:pStyle w:val="2"/>
-        <w:keepNext w:val="0"/>
-        <w:keepLines w:val="0"/>
-        <w:spacing w:after="80"/>
         <w:rPr>
           <w:b/>
           <w:sz w:val="34"/>
           <w:szCs w:val="34"/>
         </w:rPr>
-      </w:pPr>
-      <w:bookmarkStart w:id="7" w:name="_d8jblrscnt5m" w:colFirst="0" w:colLast="0"/>
-      <w:bookmarkEnd w:id="7"/>
-      <w:r>
-        <w:rPr>
-          <w:b/>
-          <w:sz w:val="34"/>
-          <w:szCs w:val="34"/>
-        </w:rPr>
+        <w:lastRenderedPageBreak/>
         <w:t>What was the average of each variable during the time of the experiment?</w:t>
       </w:r>
     </w:p>
@@ -1574,8 +457,8 @@
           <w:szCs w:val="26"/>
         </w:rPr>
       </w:pPr>
-      <w:bookmarkStart w:id="8" w:name="_qqegpddpeup4" w:colFirst="0" w:colLast="0"/>
-      <w:bookmarkEnd w:id="8"/>
+      <w:bookmarkStart w:id="2" w:name="_qqegpddpeup4" w:colFirst="0" w:colLast="0"/>
+      <w:bookmarkEnd w:id="2"/>
       <w:r>
         <w:rPr>
           <w:b/>
@@ -3178,7 +2061,7 @@
         <w:rFonts w:ascii="Arial" w:eastAsia="Arial" w:hAnsi="Arial" w:cs="Arial"/>
         <w:sz w:val="22"/>
         <w:szCs w:val="22"/>
-        <w:lang w:val="en" w:eastAsia="en-IL" w:bidi="he-IL"/>
+        <w:lang w:val="en" w:bidi="he-IL"/>
       </w:rPr>
     </w:rPrDefault>
     <w:pPrDefault>

</xml_diff>